<commit_message>
Destination completion and Front end update
</commit_message>
<xml_diff>
--- a/Documents/Project Plan- BookingNL.docx
+++ b/Documents/Project Plan- BookingNL.docx
@@ -95,13 +95,14 @@
                                     <w:dataBinding w:prefixMappings="xmlns:ns0='http://schemas.openxmlformats.org/package/2006/metadata/core-properties' xmlns:ns1='http://purl.org/dc/elements/1.1/'" w:xpath="/ns0:coreProperties[1]/ns1:creator[1]" w:storeItemID="{6C3C8BC8-F283-45AE-878A-BAB7291924A1}"/>
                                     <w:text/>
                                   </w:sdtPr>
+                                  <w:sdtEndPr/>
                                   <w:sdtContent>
                                     <w:r>
                                       <w:rPr>
                                         <w:noProof/>
                                         <w:color w:val="2C3C43" w:themeColor="text2"/>
                                       </w:rPr>
-                                      <w:t xml:space="preserve">Date: 09.09.2022 </w:t>
+                                      <w:t>Date: 09.09.2022</w:t>
                                     </w:r>
                                   </w:sdtContent>
                                 </w:sdt>
@@ -161,13 +162,14 @@
                               <w:dataBinding w:prefixMappings="xmlns:ns0='http://schemas.openxmlformats.org/package/2006/metadata/core-properties' xmlns:ns1='http://purl.org/dc/elements/1.1/'" w:xpath="/ns0:coreProperties[1]/ns1:creator[1]" w:storeItemID="{6C3C8BC8-F283-45AE-878A-BAB7291924A1}"/>
                               <w:text/>
                             </w:sdtPr>
+                            <w:sdtEndPr/>
                             <w:sdtContent>
                               <w:r>
                                 <w:rPr>
                                   <w:noProof/>
                                   <w:color w:val="2C3C43" w:themeColor="text2"/>
                                 </w:rPr>
-                                <w:t xml:space="preserve">Date: 09.09.2022 </w:t>
+                                <w:t>Date: 09.09.2022</w:t>
                               </w:r>
                             </w:sdtContent>
                           </w:sdt>
@@ -393,6 +395,7 @@
                                     <w:dataBinding w:prefixMappings="xmlns:ns0='http://schemas.microsoft.com/office/2006/coverPageProps'" w:xpath="/ns0:CoverPageProperties[1]/ns0:Abstract[1]" w:storeItemID="{55AF091B-3C7A-41E3-B477-F2FDAA23CFDA}"/>
                                     <w:text/>
                                   </w:sdtPr>
+                                  <w:sdtEndPr/>
                                   <w:sdtContent>
                                     <w:r>
                                       <w:rPr>
@@ -741,6 +744,7 @@
                                   <w:dataBinding w:prefixMappings="xmlns:ns0='http://schemas.openxmlformats.org/package/2006/metadata/core-properties' xmlns:ns1='http://purl.org/dc/elements/1.1/'" w:xpath="/ns0:coreProperties[1]/ns1:title[1]" w:storeItemID="{6C3C8BC8-F283-45AE-878A-BAB7291924A1}"/>
                                   <w:text/>
                                 </w:sdtPr>
+                                <w:sdtEndPr/>
                                 <w:sdtContent>
                                   <w:p>
                                     <w:pPr>
@@ -780,6 +784,7 @@
                                   <w:dataBinding w:prefixMappings="xmlns:ns0='http://schemas.openxmlformats.org/package/2006/metadata/core-properties' xmlns:ns1='http://purl.org/dc/elements/1.1/'" w:xpath="/ns0:coreProperties[1]/ns1:subject[1]" w:storeItemID="{6C3C8BC8-F283-45AE-878A-BAB7291924A1}"/>
                                   <w:text/>
                                 </w:sdtPr>
+                                <w:sdtEndPr/>
                                 <w:sdtContent>
                                   <w:p>
                                     <w:pPr>
@@ -984,7 +989,7 @@
           <w:r>
             <w:fldChar w:fldCharType="separate"/>
           </w:r>
-          <w:hyperlink w:anchor="_Toc118878447" w:history="1">
+          <w:hyperlink w:anchor="_Toc119566270" w:history="1">
             <w:r>
               <w:rPr>
                 <w:rStyle w:val="Hyperlink"/>
@@ -1026,7 +1031,7 @@
                 <w:noProof/>
                 <w:webHidden/>
               </w:rPr>
-              <w:instrText xml:space="preserve"> PAGEREF _Toc118878447 \h </w:instrText>
+              <w:instrText xml:space="preserve"> PAGEREF _Toc119566270 \h </w:instrText>
             </w:r>
             <w:r>
               <w:rPr>
@@ -1070,7 +1075,7 @@
               <w:szCs w:val="22"/>
             </w:rPr>
           </w:pPr>
-          <w:hyperlink w:anchor="_Toc118878448" w:history="1">
+          <w:hyperlink w:anchor="_Toc119566271" w:history="1">
             <w:r>
               <w:rPr>
                 <w:rStyle w:val="Hyperlink"/>
@@ -1112,7 +1117,7 @@
                 <w:noProof/>
                 <w:webHidden/>
               </w:rPr>
-              <w:instrText xml:space="preserve"> PAGEREF _Toc118878448 \h </w:instrText>
+              <w:instrText xml:space="preserve"> PAGEREF _Toc119566271 \h </w:instrText>
             </w:r>
             <w:r>
               <w:rPr>
@@ -1156,7 +1161,7 @@
               <w:szCs w:val="22"/>
             </w:rPr>
           </w:pPr>
-          <w:hyperlink w:anchor="_Toc118878449" w:history="1">
+          <w:hyperlink w:anchor="_Toc119566272" w:history="1">
             <w:r>
               <w:rPr>
                 <w:rStyle w:val="Hyperlink"/>
@@ -1198,7 +1203,7 @@
                 <w:noProof/>
                 <w:webHidden/>
               </w:rPr>
-              <w:instrText xml:space="preserve"> PAGEREF _Toc118878449 \h </w:instrText>
+              <w:instrText xml:space="preserve"> PAGEREF _Toc119566272 \h </w:instrText>
             </w:r>
             <w:r>
               <w:rPr>
@@ -1242,7 +1247,7 @@
               <w:szCs w:val="22"/>
             </w:rPr>
           </w:pPr>
-          <w:hyperlink w:anchor="_Toc118878450" w:history="1">
+          <w:hyperlink w:anchor="_Toc119566273" w:history="1">
             <w:r>
               <w:rPr>
                 <w:rStyle w:val="Hyperlink"/>
@@ -1284,7 +1289,7 @@
                 <w:noProof/>
                 <w:webHidden/>
               </w:rPr>
-              <w:instrText xml:space="preserve"> PAGEREF _Toc118878450 \h </w:instrText>
+              <w:instrText xml:space="preserve"> PAGEREF _Toc119566273 \h </w:instrText>
             </w:r>
             <w:r>
               <w:rPr>
@@ -1328,7 +1333,7 @@
               <w:szCs w:val="22"/>
             </w:rPr>
           </w:pPr>
-          <w:hyperlink w:anchor="_Toc118878451" w:history="1">
+          <w:hyperlink w:anchor="_Toc119566274" w:history="1">
             <w:r>
               <w:rPr>
                 <w:rStyle w:val="Hyperlink"/>
@@ -1370,7 +1375,7 @@
                 <w:noProof/>
                 <w:webHidden/>
               </w:rPr>
-              <w:instrText xml:space="preserve"> PAGEREF _Toc118878451 \h </w:instrText>
+              <w:instrText xml:space="preserve"> PAGEREF _Toc119566274 \h </w:instrText>
             </w:r>
             <w:r>
               <w:rPr>
@@ -1390,7 +1395,7 @@
                 <w:noProof/>
                 <w:webHidden/>
               </w:rPr>
-              <w:t>6</w:t>
+              <w:t>7</w:t>
             </w:r>
             <w:r>
               <w:rPr>
@@ -1418,8 +1423,6 @@
       <w:pPr>
         <w:spacing w:after="160" w:line="259" w:lineRule="auto"/>
       </w:pPr>
-      <w:bookmarkStart w:id="0" w:name="_GoBack"/>
-      <w:bookmarkEnd w:id="0"/>
       <w:r>
         <w:br w:type="page"/>
       </w:r>
@@ -1435,8 +1438,8 @@
           <w:sz w:val="44"/>
         </w:rPr>
       </w:pPr>
-      <w:bookmarkStart w:id="1" w:name="_Toc113988776"/>
-      <w:bookmarkStart w:id="2" w:name="_Toc118878447"/>
+      <w:bookmarkStart w:id="0" w:name="_Toc113988776"/>
+      <w:bookmarkStart w:id="1" w:name="_Toc119566270"/>
       <w:r>
         <w:rPr>
           <w:sz w:val="44"/>
@@ -1444,8 +1447,8 @@
         <w:lastRenderedPageBreak/>
         <w:t>Introduction</w:t>
       </w:r>
+      <w:bookmarkEnd w:id="0"/>
       <w:bookmarkEnd w:id="1"/>
-      <w:bookmarkEnd w:id="2"/>
     </w:p>
     <w:p/>
     <w:p>
@@ -1529,14 +1532,14 @@
           <w:sz w:val="44"/>
         </w:rPr>
       </w:pPr>
-      <w:bookmarkStart w:id="3" w:name="_Toc118878448"/>
+      <w:bookmarkStart w:id="2" w:name="_Toc119566271"/>
       <w:r>
         <w:rPr>
           <w:sz w:val="44"/>
         </w:rPr>
         <w:t>Problem Description</w:t>
       </w:r>
-      <w:bookmarkEnd w:id="3"/>
+      <w:bookmarkEnd w:id="2"/>
     </w:p>
     <w:p>
       <w:pPr>
@@ -1607,14 +1610,14 @@
           <w:sz w:val="44"/>
         </w:rPr>
       </w:pPr>
-      <w:bookmarkStart w:id="4" w:name="_Toc118878449"/>
+      <w:bookmarkStart w:id="3" w:name="_Toc119566272"/>
       <w:r>
         <w:rPr>
           <w:sz w:val="44"/>
         </w:rPr>
         <w:t>Project Goal</w:t>
       </w:r>
-      <w:bookmarkEnd w:id="4"/>
+      <w:bookmarkEnd w:id="3"/>
     </w:p>
     <w:p>
       <w:pPr>
@@ -1719,7 +1722,7 @@
           <w:sz w:val="44"/>
         </w:rPr>
       </w:pPr>
-      <w:bookmarkStart w:id="5" w:name="_Toc118878450"/>
+      <w:bookmarkStart w:id="4" w:name="_Toc119566273"/>
       <w:r>
         <w:rPr>
           <w:sz w:val="44"/>
@@ -1739,7 +1742,7 @@
         </w:rPr>
         <w:t xml:space="preserve"> and Acceptance    criteria</w:t>
       </w:r>
-      <w:bookmarkEnd w:id="5"/>
+      <w:bookmarkEnd w:id="4"/>
     </w:p>
     <w:p>
       <w:pPr>
@@ -2004,7 +2007,7 @@
                 <w:color w:val="auto"/>
                 <w:sz w:val="28"/>
               </w:rPr>
-              <w:t>Manager</w:t>
+              <w:t>Admin</w:t>
             </w:r>
           </w:p>
         </w:tc>
@@ -2218,6 +2221,314 @@
         </w:tc>
       </w:tr>
     </w:tbl>
+    <w:p/>
+    <w:tbl>
+      <w:tblPr>
+        <w:tblStyle w:val="GridTable6Colorful-Accent6"/>
+        <w:tblW w:w="0" w:type="auto"/>
+        <w:tblInd w:w="0" w:type="dxa"/>
+        <w:tblLook w:val="04A0" w:firstRow="1" w:lastRow="0" w:firstColumn="1" w:lastColumn="0" w:noHBand="0" w:noVBand="1"/>
+      </w:tblPr>
+      <w:tblGrid>
+        <w:gridCol w:w="1163"/>
+        <w:gridCol w:w="1464"/>
+        <w:gridCol w:w="1384"/>
+        <w:gridCol w:w="1834"/>
+        <w:gridCol w:w="1184"/>
+        <w:gridCol w:w="1546"/>
+      </w:tblGrid>
+      <w:tr>
+        <w:trPr>
+          <w:cnfStyle w:val="100000000000" w:firstRow="1" w:lastRow="0" w:firstColumn="0" w:lastColumn="0" w:oddVBand="0" w:evenVBand="0" w:oddHBand="0" w:evenHBand="0" w:firstRowFirstColumn="0" w:firstRowLastColumn="0" w:lastRowFirstColumn="0" w:lastRowLastColumn="0"/>
+        </w:trPr>
+        <w:tc>
+          <w:tcPr>
+            <w:cnfStyle w:val="001000000000" w:firstRow="0" w:lastRow="0" w:firstColumn="1" w:lastColumn="0" w:oddVBand="0" w:evenVBand="0" w:oddHBand="0" w:evenHBand="0" w:firstRowFirstColumn="0" w:firstRowLastColumn="0" w:lastRowFirstColumn="0" w:lastRowLastColumn="0"/>
+            <w:tcW w:w="1163" w:type="dxa"/>
+            <w:tcBorders>
+              <w:top w:val="single" w:sz="4" w:space="0" w:color="C1B895" w:themeColor="accent6" w:themeTint="99"/>
+              <w:left w:val="single" w:sz="4" w:space="0" w:color="C1B895" w:themeColor="accent6" w:themeTint="99"/>
+              <w:right w:val="single" w:sz="4" w:space="0" w:color="C1B895" w:themeColor="accent6" w:themeTint="99"/>
+            </w:tcBorders>
+            <w:hideMark/>
+          </w:tcPr>
+          <w:p>
+            <w:pPr>
+              <w:rPr>
+                <w:color w:val="auto"/>
+                <w:sz w:val="28"/>
+              </w:rPr>
+            </w:pPr>
+            <w:r>
+              <w:rPr>
+                <w:b w:val="0"/>
+                <w:color w:val="auto"/>
+                <w:sz w:val="28"/>
+              </w:rPr>
+              <w:t>US-3</w:t>
+            </w:r>
+          </w:p>
+        </w:tc>
+        <w:tc>
+          <w:tcPr>
+            <w:tcW w:w="1464" w:type="dxa"/>
+            <w:tcBorders>
+              <w:top w:val="single" w:sz="4" w:space="0" w:color="C1B895" w:themeColor="accent6" w:themeTint="99"/>
+              <w:left w:val="single" w:sz="4" w:space="0" w:color="C1B895" w:themeColor="accent6" w:themeTint="99"/>
+              <w:right w:val="single" w:sz="4" w:space="0" w:color="C1B895" w:themeColor="accent6" w:themeTint="99"/>
+            </w:tcBorders>
+            <w:hideMark/>
+          </w:tcPr>
+          <w:p>
+            <w:pPr>
+              <w:jc w:val="center"/>
+              <w:cnfStyle w:val="100000000000" w:firstRow="1" w:lastRow="0" w:firstColumn="0" w:lastColumn="0" w:oddVBand="0" w:evenVBand="0" w:oddHBand="0" w:evenHBand="0" w:firstRowFirstColumn="0" w:firstRowLastColumn="0" w:lastRowFirstColumn="0" w:lastRowLastColumn="0"/>
+              <w:rPr>
+                <w:color w:val="auto"/>
+                <w:sz w:val="28"/>
+              </w:rPr>
+            </w:pPr>
+            <w:r>
+              <w:rPr>
+                <w:color w:val="auto"/>
+                <w:sz w:val="28"/>
+              </w:rPr>
+              <w:t>Customer</w:t>
+            </w:r>
+          </w:p>
+          <w:p>
+            <w:pPr>
+              <w:jc w:val="center"/>
+              <w:cnfStyle w:val="100000000000" w:firstRow="1" w:lastRow="0" w:firstColumn="0" w:lastColumn="0" w:oddVBand="0" w:evenVBand="0" w:oddHBand="0" w:evenHBand="0" w:firstRowFirstColumn="0" w:firstRowLastColumn="0" w:lastRowFirstColumn="0" w:lastRowLastColumn="0"/>
+              <w:rPr>
+                <w:color w:val="auto"/>
+                <w:sz w:val="28"/>
+              </w:rPr>
+            </w:pPr>
+            <w:r>
+              <w:rPr>
+                <w:color w:val="auto"/>
+                <w:sz w:val="28"/>
+              </w:rPr>
+              <w:t>(with no account)</w:t>
+            </w:r>
+          </w:p>
+        </w:tc>
+        <w:tc>
+          <w:tcPr>
+            <w:tcW w:w="1384" w:type="dxa"/>
+            <w:tcBorders>
+              <w:top w:val="single" w:sz="4" w:space="0" w:color="C1B895" w:themeColor="accent6" w:themeTint="99"/>
+              <w:left w:val="single" w:sz="4" w:space="0" w:color="C1B895" w:themeColor="accent6" w:themeTint="99"/>
+              <w:right w:val="single" w:sz="4" w:space="0" w:color="C1B895" w:themeColor="accent6" w:themeTint="99"/>
+            </w:tcBorders>
+            <w:hideMark/>
+          </w:tcPr>
+          <w:p>
+            <w:pPr>
+              <w:cnfStyle w:val="100000000000" w:firstRow="1" w:lastRow="0" w:firstColumn="0" w:lastColumn="0" w:oddVBand="0" w:evenVBand="0" w:oddHBand="0" w:evenHBand="0" w:firstRowFirstColumn="0" w:firstRowLastColumn="0" w:lastRowFirstColumn="0" w:lastRowLastColumn="0"/>
+              <w:rPr>
+                <w:color w:val="auto"/>
+                <w:sz w:val="28"/>
+              </w:rPr>
+            </w:pPr>
+            <w:r>
+              <w:rPr>
+                <w:color w:val="auto"/>
+                <w:sz w:val="28"/>
+              </w:rPr>
+              <w:t>Register</w:t>
+            </w:r>
+          </w:p>
+          <w:p>
+            <w:pPr>
+              <w:cnfStyle w:val="100000000000" w:firstRow="1" w:lastRow="0" w:firstColumn="0" w:lastColumn="0" w:oddVBand="0" w:evenVBand="0" w:oddHBand="0" w:evenHBand="0" w:firstRowFirstColumn="0" w:firstRowLastColumn="0" w:lastRowFirstColumn="0" w:lastRowLastColumn="0"/>
+              <w:rPr>
+                <w:color w:val="auto"/>
+                <w:sz w:val="28"/>
+              </w:rPr>
+            </w:pPr>
+            <w:r>
+              <w:rPr>
+                <w:color w:val="auto"/>
+                <w:sz w:val="28"/>
+              </w:rPr>
+              <w:t>(create an account)</w:t>
+            </w:r>
+          </w:p>
+        </w:tc>
+        <w:tc>
+          <w:tcPr>
+            <w:tcW w:w="1714" w:type="dxa"/>
+            <w:tcBorders>
+              <w:top w:val="single" w:sz="4" w:space="0" w:color="C1B895" w:themeColor="accent6" w:themeTint="99"/>
+              <w:left w:val="single" w:sz="4" w:space="0" w:color="C1B895" w:themeColor="accent6" w:themeTint="99"/>
+              <w:right w:val="single" w:sz="4" w:space="0" w:color="C1B895" w:themeColor="accent6" w:themeTint="99"/>
+            </w:tcBorders>
+            <w:hideMark/>
+          </w:tcPr>
+          <w:p>
+            <w:pPr>
+              <w:cnfStyle w:val="100000000000" w:firstRow="1" w:lastRow="0" w:firstColumn="0" w:lastColumn="0" w:oddVBand="0" w:evenVBand="0" w:oddHBand="0" w:evenHBand="0" w:firstRowFirstColumn="0" w:firstRowLastColumn="0" w:lastRowFirstColumn="0" w:lastRowLastColumn="0"/>
+              <w:rPr>
+                <w:color w:val="auto"/>
+                <w:sz w:val="28"/>
+              </w:rPr>
+            </w:pPr>
+            <w:r>
+              <w:rPr>
+                <w:color w:val="auto"/>
+                <w:sz w:val="28"/>
+              </w:rPr>
+              <w:t xml:space="preserve">I </w:t>
+            </w:r>
+            <w:r>
+              <w:rPr>
+                <w:color w:val="auto"/>
+                <w:sz w:val="28"/>
+              </w:rPr>
+              <w:t>will be able to look for future holiday destinations and make reservations</w:t>
+            </w:r>
+          </w:p>
+        </w:tc>
+        <w:tc>
+          <w:tcPr>
+            <w:tcW w:w="1184" w:type="dxa"/>
+            <w:tcBorders>
+              <w:top w:val="single" w:sz="4" w:space="0" w:color="C1B895" w:themeColor="accent6" w:themeTint="99"/>
+              <w:left w:val="single" w:sz="4" w:space="0" w:color="C1B895" w:themeColor="accent6" w:themeTint="99"/>
+              <w:right w:val="single" w:sz="4" w:space="0" w:color="C1B895" w:themeColor="accent6" w:themeTint="99"/>
+            </w:tcBorders>
+            <w:hideMark/>
+          </w:tcPr>
+          <w:p>
+            <w:pPr>
+              <w:jc w:val="center"/>
+              <w:cnfStyle w:val="100000000000" w:firstRow="1" w:lastRow="0" w:firstColumn="0" w:lastColumn="0" w:oddVBand="0" w:evenVBand="0" w:oddHBand="0" w:evenHBand="0" w:firstRowFirstColumn="0" w:firstRowLastColumn="0" w:lastRowFirstColumn="0" w:lastRowLastColumn="0"/>
+              <w:rPr>
+                <w:color w:val="auto"/>
+                <w:sz w:val="28"/>
+              </w:rPr>
+            </w:pPr>
+            <w:r>
+              <w:rPr>
+                <w:color w:val="auto"/>
+                <w:sz w:val="28"/>
+              </w:rPr>
+              <w:t>20%</w:t>
+            </w:r>
+          </w:p>
+        </w:tc>
+        <w:tc>
+          <w:tcPr>
+            <w:tcW w:w="1546" w:type="dxa"/>
+            <w:tcBorders>
+              <w:top w:val="single" w:sz="4" w:space="0" w:color="C1B895" w:themeColor="accent6" w:themeTint="99"/>
+              <w:left w:val="single" w:sz="4" w:space="0" w:color="C1B895" w:themeColor="accent6" w:themeTint="99"/>
+              <w:right w:val="single" w:sz="4" w:space="0" w:color="C1B895" w:themeColor="accent6" w:themeTint="99"/>
+            </w:tcBorders>
+            <w:hideMark/>
+          </w:tcPr>
+          <w:p>
+            <w:pPr>
+              <w:jc w:val="center"/>
+              <w:cnfStyle w:val="100000000000" w:firstRow="1" w:lastRow="0" w:firstColumn="0" w:lastColumn="0" w:oddVBand="0" w:evenVBand="0" w:oddHBand="0" w:evenHBand="0" w:firstRowFirstColumn="0" w:firstRowLastColumn="0" w:lastRowFirstColumn="0" w:lastRowLastColumn="0"/>
+              <w:rPr>
+                <w:color w:val="auto"/>
+                <w:sz w:val="28"/>
+              </w:rPr>
+            </w:pPr>
+            <w:r>
+              <w:rPr>
+                <w:color w:val="auto"/>
+                <w:sz w:val="28"/>
+              </w:rPr>
+              <w:t>Must</w:t>
+            </w:r>
+          </w:p>
+        </w:tc>
+      </w:tr>
+      <w:tr>
+        <w:trPr>
+          <w:cnfStyle w:val="000000100000" w:firstRow="0" w:lastRow="0" w:firstColumn="0" w:lastColumn="0" w:oddVBand="0" w:evenVBand="0" w:oddHBand="1" w:evenHBand="0" w:firstRowFirstColumn="0" w:firstRowLastColumn="0" w:lastRowFirstColumn="0" w:lastRowLastColumn="0"/>
+        </w:trPr>
+        <w:tc>
+          <w:tcPr>
+            <w:cnfStyle w:val="001000000000" w:firstRow="0" w:lastRow="0" w:firstColumn="1" w:lastColumn="0" w:oddVBand="0" w:evenVBand="0" w:oddHBand="0" w:evenHBand="0" w:firstRowFirstColumn="0" w:firstRowLastColumn="0" w:lastRowFirstColumn="0" w:lastRowLastColumn="0"/>
+            <w:tcW w:w="8455" w:type="dxa"/>
+            <w:gridSpan w:val="6"/>
+            <w:tcBorders>
+              <w:top w:val="single" w:sz="4" w:space="0" w:color="C1B895" w:themeColor="accent6" w:themeTint="99"/>
+              <w:left w:val="single" w:sz="4" w:space="0" w:color="C1B895" w:themeColor="accent6" w:themeTint="99"/>
+              <w:bottom w:val="single" w:sz="4" w:space="0" w:color="C1B895" w:themeColor="accent6" w:themeTint="99"/>
+              <w:right w:val="single" w:sz="4" w:space="0" w:color="C1B895" w:themeColor="accent6" w:themeTint="99"/>
+            </w:tcBorders>
+          </w:tcPr>
+          <w:p>
+            <w:pPr>
+              <w:rPr>
+                <w:color w:val="6C643F" w:themeColor="accent6" w:themeShade="BF"/>
+              </w:rPr>
+            </w:pPr>
+            <w:r>
+              <w:rPr>
+                <w:color w:val="6C643F" w:themeColor="accent6" w:themeShade="BF"/>
+              </w:rPr>
+              <w:t>Acceptance criteria:</w:t>
+            </w:r>
+          </w:p>
+          <w:p>
+            <w:pPr>
+              <w:pStyle w:val="ListParagraph"/>
+              <w:numPr>
+                <w:ilvl w:val="0"/>
+                <w:numId w:val="12"/>
+              </w:numPr>
+              <w:spacing w:line="256" w:lineRule="auto"/>
+              <w:rPr>
+                <w:color w:val="6C643F" w:themeColor="accent6" w:themeShade="BF"/>
+              </w:rPr>
+            </w:pPr>
+            <w:r>
+              <w:rPr>
+                <w:color w:val="6C643F" w:themeColor="accent6" w:themeShade="BF"/>
+              </w:rPr>
+              <w:t>There will be multiple inputs in order to fill all the information</w:t>
+            </w:r>
+          </w:p>
+          <w:p>
+            <w:pPr>
+              <w:pStyle w:val="ListParagraph"/>
+              <w:numPr>
+                <w:ilvl w:val="0"/>
+                <w:numId w:val="12"/>
+              </w:numPr>
+              <w:spacing w:line="256" w:lineRule="auto"/>
+              <w:rPr>
+                <w:color w:val="6C643F" w:themeColor="accent6" w:themeShade="BF"/>
+              </w:rPr>
+            </w:pPr>
+            <w:r>
+              <w:rPr>
+                <w:color w:val="6C643F" w:themeColor="accent6" w:themeShade="BF"/>
+              </w:rPr>
+              <w:t>Product should not be existing in database</w:t>
+            </w:r>
+          </w:p>
+        </w:tc>
+      </w:tr>
+    </w:tbl>
+    <w:p>
+      <w:pPr>
+        <w:rPr>
+          <w:sz w:val="32"/>
+        </w:rPr>
+      </w:pPr>
+    </w:p>
+    <w:p/>
+    <w:p/>
+    <w:p/>
+    <w:p/>
     <w:p/>
     <w:tbl>
       <w:tblPr>
@@ -2263,7 +2574,8 @@
                 <w:color w:val="auto"/>
                 <w:sz w:val="28"/>
               </w:rPr>
-              <w:t>US-3</w:t>
+              <w:lastRenderedPageBreak/>
+              <w:t>US-4</w:t>
             </w:r>
           </w:p>
         </w:tc>
@@ -2547,8 +2859,7 @@
                 <w:color w:val="auto"/>
                 <w:sz w:val="28"/>
               </w:rPr>
-              <w:lastRenderedPageBreak/>
-              <w:t>US-4</w:t>
+              <w:t>US-5</w:t>
             </w:r>
           </w:p>
         </w:tc>
@@ -2762,6 +3073,34 @@
         </w:tc>
       </w:tr>
     </w:tbl>
+    <w:p>
+      <w:pPr>
+        <w:rPr>
+          <w:sz w:val="32"/>
+        </w:rPr>
+      </w:pPr>
+    </w:p>
+    <w:p>
+      <w:pPr>
+        <w:rPr>
+          <w:sz w:val="32"/>
+        </w:rPr>
+      </w:pPr>
+    </w:p>
+    <w:p>
+      <w:pPr>
+        <w:rPr>
+          <w:sz w:val="32"/>
+        </w:rPr>
+      </w:pPr>
+    </w:p>
+    <w:p>
+      <w:pPr>
+        <w:rPr>
+          <w:sz w:val="32"/>
+        </w:rPr>
+      </w:pPr>
+    </w:p>
     <w:p>
       <w:pPr>
         <w:rPr>
@@ -2812,7 +3151,8 @@
                 <w:color w:val="auto"/>
                 <w:sz w:val="28"/>
               </w:rPr>
-              <w:t>US-5</w:t>
+              <w:lastRenderedPageBreak/>
+              <w:t>US-6</w:t>
             </w:r>
           </w:p>
         </w:tc>
@@ -3112,7 +3452,7 @@
                 <w:color w:val="auto"/>
                 <w:sz w:val="28"/>
               </w:rPr>
-              <w:t>US-6</w:t>
+              <w:t>US-7</w:t>
             </w:r>
           </w:p>
         </w:tc>
@@ -3375,7 +3715,7 @@
                 <w:color w:val="auto"/>
                 <w:sz w:val="28"/>
               </w:rPr>
-              <w:t>US-7</w:t>
+              <w:t>US-8</w:t>
             </w:r>
           </w:p>
         </w:tc>
@@ -3619,8 +3959,7 @@
                 <w:color w:val="auto"/>
                 <w:sz w:val="28"/>
               </w:rPr>
-              <w:lastRenderedPageBreak/>
-              <w:t>US-8</w:t>
+              <w:t>US-9</w:t>
             </w:r>
           </w:p>
         </w:tc>
@@ -3648,7 +3987,7 @@
                 <w:color w:val="auto"/>
                 <w:sz w:val="28"/>
               </w:rPr>
-              <w:t>Manager</w:t>
+              <w:t>Admin</w:t>
             </w:r>
           </w:p>
         </w:tc>
@@ -3821,6 +4160,20 @@
         </w:tc>
       </w:tr>
     </w:tbl>
+    <w:p>
+      <w:pPr>
+        <w:rPr>
+          <w:sz w:val="32"/>
+        </w:rPr>
+      </w:pPr>
+    </w:p>
+    <w:p>
+      <w:pPr>
+        <w:rPr>
+          <w:sz w:val="32"/>
+        </w:rPr>
+      </w:pPr>
+    </w:p>
     <w:p>
       <w:pPr>
         <w:rPr>
@@ -3871,7 +4224,8 @@
                 <w:color w:val="auto"/>
                 <w:sz w:val="28"/>
               </w:rPr>
-              <w:t>US-9</w:t>
+              <w:lastRenderedPageBreak/>
+              <w:t>US-10</w:t>
             </w:r>
           </w:p>
         </w:tc>
@@ -3899,7 +4253,7 @@
                 <w:color w:val="auto"/>
                 <w:sz w:val="28"/>
               </w:rPr>
-              <w:t>Manager</w:t>
+              <w:t>Admin</w:t>
             </w:r>
           </w:p>
         </w:tc>
@@ -4126,7 +4480,7 @@
           <w:szCs w:val="44"/>
         </w:rPr>
       </w:pPr>
-      <w:bookmarkStart w:id="6" w:name="_Toc118878451"/>
+      <w:bookmarkStart w:id="5" w:name="_Toc119566274"/>
       <w:r>
         <w:rPr>
           <w:sz w:val="44"/>
@@ -4135,7 +4489,7 @@
         <w:lastRenderedPageBreak/>
         <w:t>RESTful API design</w:t>
       </w:r>
-      <w:bookmarkEnd w:id="6"/>
+      <w:bookmarkEnd w:id="5"/>
     </w:p>
     <w:tbl>
       <w:tblPr>
@@ -4144,10 +4498,10 @@
         <w:tblLook w:val="04A0" w:firstRow="1" w:lastRow="0" w:firstColumn="1" w:lastColumn="0" w:noHBand="0" w:noVBand="1"/>
       </w:tblPr>
       <w:tblGrid>
-        <w:gridCol w:w="2377"/>
-        <w:gridCol w:w="2377"/>
-        <w:gridCol w:w="2378"/>
-        <w:gridCol w:w="2378"/>
+        <w:gridCol w:w="2516"/>
+        <w:gridCol w:w="2332"/>
+        <w:gridCol w:w="2330"/>
+        <w:gridCol w:w="2332"/>
       </w:tblGrid>
       <w:tr>
         <w:trPr>
@@ -4488,8 +4842,17 @@
                 <w:sz w:val="28"/>
                 <w:szCs w:val="28"/>
               </w:rPr>
-              <w:t>/delete</w:t>
-            </w:r>
+              <w:t>/</w:t>
+            </w:r>
+            <w:r>
+              <w:rPr>
+                <w:sz w:val="28"/>
+                <w:szCs w:val="28"/>
+              </w:rPr>
+              <w:t>{id}</w:t>
+            </w:r>
+            <w:bookmarkStart w:id="6" w:name="_GoBack"/>
+            <w:bookmarkEnd w:id="6"/>
           </w:p>
         </w:tc>
         <w:tc>
@@ -4673,6 +5036,294 @@
                 <w:szCs w:val="28"/>
               </w:rPr>
               <w:t>Retrieves all users</w:t>
+            </w:r>
+          </w:p>
+        </w:tc>
+      </w:tr>
+      <w:tr>
+        <w:trPr>
+          <w:cnfStyle w:val="000000100000" w:firstRow="0" w:lastRow="0" w:firstColumn="0" w:lastColumn="0" w:oddVBand="0" w:evenVBand="0" w:oddHBand="1" w:evenHBand="0" w:firstRowFirstColumn="0" w:firstRowLastColumn="0" w:lastRowFirstColumn="0" w:lastRowLastColumn="0"/>
+          <w:trHeight w:val="1176"/>
+        </w:trPr>
+        <w:tc>
+          <w:tcPr>
+            <w:cnfStyle w:val="001000000000" w:firstRow="0" w:lastRow="0" w:firstColumn="1" w:lastColumn="0" w:oddVBand="0" w:evenVBand="0" w:oddHBand="0" w:evenHBand="0" w:firstRowFirstColumn="0" w:firstRowLastColumn="0" w:lastRowFirstColumn="0" w:lastRowLastColumn="0"/>
+            <w:tcW w:w="2377" w:type="dxa"/>
+          </w:tcPr>
+          <w:p>
+            <w:pPr>
+              <w:jc w:val="center"/>
+              <w:rPr>
+                <w:sz w:val="28"/>
+                <w:szCs w:val="28"/>
+              </w:rPr>
+            </w:pPr>
+            <w:r>
+              <w:rPr>
+                <w:sz w:val="28"/>
+                <w:szCs w:val="28"/>
+              </w:rPr>
+              <w:t>/destinations</w:t>
+            </w:r>
+          </w:p>
+        </w:tc>
+        <w:tc>
+          <w:tcPr>
+            <w:tcW w:w="2377" w:type="dxa"/>
+          </w:tcPr>
+          <w:p>
+            <w:pPr>
+              <w:jc w:val="center"/>
+              <w:cnfStyle w:val="000000100000" w:firstRow="0" w:lastRow="0" w:firstColumn="0" w:lastColumn="0" w:oddVBand="0" w:evenVBand="0" w:oddHBand="1" w:evenHBand="0" w:firstRowFirstColumn="0" w:firstRowLastColumn="0" w:lastRowFirstColumn="0" w:lastRowLastColumn="0"/>
+              <w:rPr>
+                <w:sz w:val="28"/>
+                <w:szCs w:val="28"/>
+              </w:rPr>
+            </w:pPr>
+            <w:r>
+              <w:rPr>
+                <w:sz w:val="28"/>
+                <w:szCs w:val="28"/>
+              </w:rPr>
+              <w:t>Destinations</w:t>
+            </w:r>
+          </w:p>
+        </w:tc>
+        <w:tc>
+          <w:tcPr>
+            <w:tcW w:w="2378" w:type="dxa"/>
+          </w:tcPr>
+          <w:p>
+            <w:pPr>
+              <w:jc w:val="center"/>
+              <w:cnfStyle w:val="000000100000" w:firstRow="0" w:lastRow="0" w:firstColumn="0" w:lastColumn="0" w:oddVBand="0" w:evenVBand="0" w:oddHBand="1" w:evenHBand="0" w:firstRowFirstColumn="0" w:firstRowLastColumn="0" w:lastRowFirstColumn="0" w:lastRowLastColumn="0"/>
+              <w:rPr>
+                <w:sz w:val="28"/>
+                <w:szCs w:val="28"/>
+              </w:rPr>
+            </w:pPr>
+            <w:r>
+              <w:rPr>
+                <w:sz w:val="28"/>
+                <w:szCs w:val="28"/>
+              </w:rPr>
+              <w:t>GET</w:t>
+            </w:r>
+          </w:p>
+        </w:tc>
+        <w:tc>
+          <w:tcPr>
+            <w:tcW w:w="2378" w:type="dxa"/>
+          </w:tcPr>
+          <w:p>
+            <w:pPr>
+              <w:jc w:val="center"/>
+              <w:cnfStyle w:val="000000100000" w:firstRow="0" w:lastRow="0" w:firstColumn="0" w:lastColumn="0" w:oddVBand="0" w:evenVBand="0" w:oddHBand="1" w:evenHBand="0" w:firstRowFirstColumn="0" w:firstRowLastColumn="0" w:lastRowFirstColumn="0" w:lastRowLastColumn="0"/>
+              <w:rPr>
+                <w:sz w:val="28"/>
+                <w:szCs w:val="28"/>
+              </w:rPr>
+            </w:pPr>
+            <w:r>
+              <w:rPr>
+                <w:sz w:val="28"/>
+                <w:szCs w:val="28"/>
+              </w:rPr>
+              <w:t>Retrieves all destinations</w:t>
+            </w:r>
+          </w:p>
+        </w:tc>
+      </w:tr>
+      <w:tr>
+        <w:trPr>
+          <w:trHeight w:val="1176"/>
+        </w:trPr>
+        <w:tc>
+          <w:tcPr>
+            <w:cnfStyle w:val="001000000000" w:firstRow="0" w:lastRow="0" w:firstColumn="1" w:lastColumn="0" w:oddVBand="0" w:evenVBand="0" w:oddHBand="0" w:evenHBand="0" w:firstRowFirstColumn="0" w:firstRowLastColumn="0" w:lastRowFirstColumn="0" w:lastRowLastColumn="0"/>
+            <w:tcW w:w="2377" w:type="dxa"/>
+          </w:tcPr>
+          <w:p>
+            <w:pPr>
+              <w:jc w:val="center"/>
+              <w:rPr>
+                <w:sz w:val="28"/>
+                <w:szCs w:val="28"/>
+              </w:rPr>
+            </w:pPr>
+            <w:r>
+              <w:rPr>
+                <w:sz w:val="28"/>
+                <w:szCs w:val="28"/>
+              </w:rPr>
+              <w:t>/destinations</w:t>
+            </w:r>
+          </w:p>
+        </w:tc>
+        <w:tc>
+          <w:tcPr>
+            <w:tcW w:w="2377" w:type="dxa"/>
+          </w:tcPr>
+          <w:p>
+            <w:pPr>
+              <w:jc w:val="center"/>
+              <w:cnfStyle w:val="000000000000" w:firstRow="0" w:lastRow="0" w:firstColumn="0" w:lastColumn="0" w:oddVBand="0" w:evenVBand="0" w:oddHBand="0" w:evenHBand="0" w:firstRowFirstColumn="0" w:firstRowLastColumn="0" w:lastRowFirstColumn="0" w:lastRowLastColumn="0"/>
+              <w:rPr>
+                <w:sz w:val="28"/>
+                <w:szCs w:val="28"/>
+              </w:rPr>
+            </w:pPr>
+            <w:r>
+              <w:rPr>
+                <w:sz w:val="28"/>
+                <w:szCs w:val="28"/>
+              </w:rPr>
+              <w:t>Destinations</w:t>
+            </w:r>
+          </w:p>
+        </w:tc>
+        <w:tc>
+          <w:tcPr>
+            <w:tcW w:w="2378" w:type="dxa"/>
+          </w:tcPr>
+          <w:p>
+            <w:pPr>
+              <w:jc w:val="center"/>
+              <w:cnfStyle w:val="000000000000" w:firstRow="0" w:lastRow="0" w:firstColumn="0" w:lastColumn="0" w:oddVBand="0" w:evenVBand="0" w:oddHBand="0" w:evenHBand="0" w:firstRowFirstColumn="0" w:firstRowLastColumn="0" w:lastRowFirstColumn="0" w:lastRowLastColumn="0"/>
+              <w:rPr>
+                <w:sz w:val="28"/>
+                <w:szCs w:val="28"/>
+              </w:rPr>
+            </w:pPr>
+            <w:r>
+              <w:rPr>
+                <w:sz w:val="28"/>
+                <w:szCs w:val="28"/>
+              </w:rPr>
+              <w:t>POST</w:t>
+            </w:r>
+          </w:p>
+        </w:tc>
+        <w:tc>
+          <w:tcPr>
+            <w:tcW w:w="2378" w:type="dxa"/>
+          </w:tcPr>
+          <w:p>
+            <w:pPr>
+              <w:jc w:val="center"/>
+              <w:cnfStyle w:val="000000000000" w:firstRow="0" w:lastRow="0" w:firstColumn="0" w:lastColumn="0" w:oddVBand="0" w:evenVBand="0" w:oddHBand="0" w:evenHBand="0" w:firstRowFirstColumn="0" w:firstRowLastColumn="0" w:lastRowFirstColumn="0" w:lastRowLastColumn="0"/>
+              <w:rPr>
+                <w:sz w:val="28"/>
+                <w:szCs w:val="28"/>
+              </w:rPr>
+            </w:pPr>
+            <w:r>
+              <w:rPr>
+                <w:sz w:val="28"/>
+                <w:szCs w:val="28"/>
+              </w:rPr>
+              <w:t>Creates a new destination</w:t>
+            </w:r>
+          </w:p>
+        </w:tc>
+      </w:tr>
+      <w:tr>
+        <w:trPr>
+          <w:cnfStyle w:val="000000100000" w:firstRow="0" w:lastRow="0" w:firstColumn="0" w:lastColumn="0" w:oddVBand="0" w:evenVBand="0" w:oddHBand="1" w:evenHBand="0" w:firstRowFirstColumn="0" w:firstRowLastColumn="0" w:lastRowFirstColumn="0" w:lastRowLastColumn="0"/>
+          <w:trHeight w:val="1176"/>
+        </w:trPr>
+        <w:tc>
+          <w:tcPr>
+            <w:cnfStyle w:val="001000000000" w:firstRow="0" w:lastRow="0" w:firstColumn="1" w:lastColumn="0" w:oddVBand="0" w:evenVBand="0" w:oddHBand="0" w:evenHBand="0" w:firstRowFirstColumn="0" w:firstRowLastColumn="0" w:lastRowFirstColumn="0" w:lastRowLastColumn="0"/>
+            <w:tcW w:w="2377" w:type="dxa"/>
+          </w:tcPr>
+          <w:p>
+            <w:pPr>
+              <w:jc w:val="center"/>
+              <w:rPr>
+                <w:sz w:val="28"/>
+                <w:szCs w:val="28"/>
+              </w:rPr>
+            </w:pPr>
+            <w:r>
+              <w:rPr>
+                <w:sz w:val="28"/>
+                <w:szCs w:val="28"/>
+              </w:rPr>
+              <w:t>/destinations/</w:t>
+            </w:r>
+            <w:r>
+              <w:rPr>
+                <w:sz w:val="28"/>
+                <w:szCs w:val="28"/>
+              </w:rPr>
+              <w:t>{id}</w:t>
+            </w:r>
+          </w:p>
+        </w:tc>
+        <w:tc>
+          <w:tcPr>
+            <w:tcW w:w="2377" w:type="dxa"/>
+          </w:tcPr>
+          <w:p>
+            <w:pPr>
+              <w:jc w:val="center"/>
+              <w:cnfStyle w:val="000000100000" w:firstRow="0" w:lastRow="0" w:firstColumn="0" w:lastColumn="0" w:oddVBand="0" w:evenVBand="0" w:oddHBand="1" w:evenHBand="0" w:firstRowFirstColumn="0" w:firstRowLastColumn="0" w:lastRowFirstColumn="0" w:lastRowLastColumn="0"/>
+              <w:rPr>
+                <w:sz w:val="28"/>
+                <w:szCs w:val="28"/>
+              </w:rPr>
+            </w:pPr>
+            <w:r>
+              <w:rPr>
+                <w:sz w:val="28"/>
+                <w:szCs w:val="28"/>
+              </w:rPr>
+              <w:t>Destinations</w:t>
+            </w:r>
+          </w:p>
+        </w:tc>
+        <w:tc>
+          <w:tcPr>
+            <w:tcW w:w="2378" w:type="dxa"/>
+          </w:tcPr>
+          <w:p>
+            <w:pPr>
+              <w:jc w:val="center"/>
+              <w:cnfStyle w:val="000000100000" w:firstRow="0" w:lastRow="0" w:firstColumn="0" w:lastColumn="0" w:oddVBand="0" w:evenVBand="0" w:oddHBand="1" w:evenHBand="0" w:firstRowFirstColumn="0" w:firstRowLastColumn="0" w:lastRowFirstColumn="0" w:lastRowLastColumn="0"/>
+              <w:rPr>
+                <w:sz w:val="28"/>
+                <w:szCs w:val="28"/>
+              </w:rPr>
+            </w:pPr>
+            <w:r>
+              <w:rPr>
+                <w:sz w:val="28"/>
+                <w:szCs w:val="28"/>
+              </w:rPr>
+              <w:t>DELETE</w:t>
+            </w:r>
+          </w:p>
+        </w:tc>
+        <w:tc>
+          <w:tcPr>
+            <w:tcW w:w="2378" w:type="dxa"/>
+          </w:tcPr>
+          <w:p>
+            <w:pPr>
+              <w:jc w:val="center"/>
+              <w:cnfStyle w:val="000000100000" w:firstRow="0" w:lastRow="0" w:firstColumn="0" w:lastColumn="0" w:oddVBand="0" w:evenVBand="0" w:oddHBand="1" w:evenHBand="0" w:firstRowFirstColumn="0" w:firstRowLastColumn="0" w:lastRowFirstColumn="0" w:lastRowLastColumn="0"/>
+              <w:rPr>
+                <w:sz w:val="28"/>
+                <w:szCs w:val="28"/>
+              </w:rPr>
+            </w:pPr>
+            <w:r>
+              <w:rPr>
+                <w:sz w:val="28"/>
+                <w:szCs w:val="28"/>
+              </w:rPr>
+              <w:t>Deletes a destination</w:t>
             </w:r>
           </w:p>
         </w:tc>
@@ -4750,7 +5401,7 @@
           <w:rPr>
             <w:noProof/>
           </w:rPr>
-          <w:t>1</w:t>
+          <w:t>6</w:t>
         </w:r>
         <w:r>
           <w:rPr>
@@ -8096,7 +8747,7 @@
 </file>
 
 <file path=customXml/itemProps1.xml><?xml version="1.0" encoding="utf-8"?>
-<ds:datastoreItem xmlns:ds="http://schemas.openxmlformats.org/officeDocument/2006/customXml" ds:itemID="{89D830DC-EA07-4210-836D-DC07952C8175}">
+<ds:datastoreItem xmlns:ds="http://schemas.openxmlformats.org/officeDocument/2006/customXml" ds:itemID="{5741D58F-658B-4ABA-8A1B-9C8E6207ECE8}">
   <ds:schemaRefs>
     <ds:schemaRef ds:uri="http://schemas.openxmlformats.org/officeDocument/2006/bibliography"/>
   </ds:schemaRefs>

</xml_diff>